<commit_message>
update docs and fix eq for prev ratio
</commit_message>
<xml_diff>
--- a/ms/suh_rv_cover_letter.docx
+++ b/ms/suh_rv_cover_letter.docx
@@ -94,27 +94,39 @@
         <w:rPr>
           <w:rFonts w:ascii="Times New Roman" w:hAnsi="Times New Roman" w:cs="Times New Roman"/>
         </w:rPr>
-        <w:t>TITLE</w:t>
-      </w:r>
-      <w:r>
-        <w:rPr>
-          <w:rFonts w:ascii="Times New Roman" w:hAnsi="Times New Roman" w:cs="Times New Roman"/>
-        </w:rPr>
-        <w:t xml:space="preserve">” for consideration for publication in </w:t>
-      </w:r>
-      <w:r>
-        <w:rPr>
-          <w:rFonts w:ascii="Times New Roman" w:hAnsi="Times New Roman" w:cs="Times New Roman"/>
-          <w:i/>
-          <w:iCs/>
+        <w:t xml:space="preserve">Abiotic and biotic factors jointly influence the contact and environmental transmission of a generalist </w:t>
+      </w:r>
+      <w:r>
+        <w:rPr>
+          <w:rFonts w:ascii="Times New Roman" w:hAnsi="Times New Roman" w:cs="Times New Roman"/>
+        </w:rPr>
+        <w:t>pathogen</w:t>
+      </w:r>
+      <w:r>
+        <w:rPr>
+          <w:rFonts w:ascii="Times New Roman" w:hAnsi="Times New Roman" w:cs="Times New Roman"/>
+        </w:rPr>
+        <w:t>”</w:t>
+      </w:r>
+      <w:r>
+        <w:rPr>
+          <w:rFonts w:ascii="Times New Roman" w:hAnsi="Times New Roman" w:cs="Times New Roman"/>
+        </w:rPr>
+        <w:t xml:space="preserve"> for consideration for publication in </w:t>
+      </w:r>
+      <w:r>
+        <w:rPr>
+          <w:rFonts w:ascii="Times New Roman" w:hAnsi="Times New Roman" w:cs="Times New Roman"/>
+          <w:i w:val="1"/>
+          <w:iCs w:val="1"/>
         </w:rPr>
         <w:t>Journal of Animal Ecolog</w:t>
       </w:r>
       <w:r>
         <w:rPr>
           <w:rFonts w:ascii="Times New Roman" w:hAnsi="Times New Roman" w:cs="Times New Roman"/>
-          <w:i/>
-          <w:iCs/>
+          <w:i w:val="1"/>
+          <w:iCs w:val="1"/>
         </w:rPr>
         <w:t>y</w:t>
       </w:r>
@@ -142,91 +154,159 @@
         <w:rPr>
           <w:rFonts w:ascii="Times New Roman" w:hAnsi="Times New Roman" w:cs="Times New Roman"/>
         </w:rPr>
-        <w:t xml:space="preserve">We present theoretical and empirical evidence for mechanistic interactions between abiotic and biotic factors that determine the transmission of generalist pathogens affecting animal communities. Within the field of disease ecology, diversity-disease relationships are generally lacking in mechanistic understanding. </w:t>
-      </w:r>
-      <w:ins w:id="0" w:author="Daniel Suh" w:date="2023-12-06T10:06:00Z">
-        <w:r>
-          <w:rPr>
-            <w:rFonts w:ascii="Times New Roman" w:hAnsi="Times New Roman" w:cs="Times New Roman"/>
-          </w:rPr>
-          <w:t>In particular, we focus on</w:t>
-        </w:r>
-      </w:ins>
-      <w:ins w:id="1" w:author="Daniel Suh" w:date="2023-12-06T10:08:00Z">
-        <w:r>
-          <w:rPr>
-            <w:rFonts w:ascii="Times New Roman" w:hAnsi="Times New Roman" w:cs="Times New Roman"/>
-          </w:rPr>
-          <w:t xml:space="preserve"> a</w:t>
-        </w:r>
-      </w:ins>
-      <w:ins w:id="2" w:author="Daniel Suh" w:date="2023-12-06T10:06:00Z">
-        <w:r>
-          <w:rPr>
-            <w:rFonts w:ascii="Times New Roman" w:hAnsi="Times New Roman" w:cs="Times New Roman"/>
-          </w:rPr>
-          <w:t xml:space="preserve"> host-pathogen system that u</w:t>
-        </w:r>
-      </w:ins>
-      <w:ins w:id="3" w:author="Daniel Suh" w:date="2023-12-06T10:08:00Z">
-        <w:r>
-          <w:rPr>
-            <w:rFonts w:ascii="Times New Roman" w:hAnsi="Times New Roman" w:cs="Times New Roman"/>
-          </w:rPr>
-          <w:t>ses</w:t>
-        </w:r>
-      </w:ins>
-      <w:ins w:id="4" w:author="Daniel Suh" w:date="2023-12-06T10:06:00Z">
-        <w:r>
-          <w:rPr>
-            <w:rFonts w:ascii="Times New Roman" w:hAnsi="Times New Roman" w:cs="Times New Roman"/>
-          </w:rPr>
-          <w:t xml:space="preserve"> multiple host species and have the capacity for both direct and environmental transmission because </w:t>
-        </w:r>
-      </w:ins>
-      <w:ins w:id="5" w:author="Daniel Suh" w:date="2023-12-06T10:08:00Z">
-        <w:r>
-          <w:rPr>
-            <w:rFonts w:ascii="Times New Roman" w:hAnsi="Times New Roman" w:cs="Times New Roman"/>
-          </w:rPr>
-          <w:t>systems such as this one</w:t>
-        </w:r>
-      </w:ins>
-      <w:ins w:id="6" w:author="Daniel Suh" w:date="2023-12-06T10:06:00Z">
-        <w:r>
-          <w:rPr>
-            <w:rFonts w:ascii="Times New Roman" w:hAnsi="Times New Roman" w:cs="Times New Roman"/>
-          </w:rPr>
-          <w:t xml:space="preserve"> </w:t>
-        </w:r>
-        <w:proofErr w:type="gramStart"/>
-        <w:r>
-          <w:rPr>
-            <w:rFonts w:ascii="Times New Roman" w:hAnsi="Times New Roman" w:cs="Times New Roman"/>
-          </w:rPr>
-          <w:t>are</w:t>
-        </w:r>
-        <w:proofErr w:type="gramEnd"/>
-        <w:r>
-          <w:rPr>
-            <w:rFonts w:ascii="Times New Roman" w:hAnsi="Times New Roman" w:cs="Times New Roman"/>
-          </w:rPr>
-          <w:t xml:space="preserve"> li</w:t>
-        </w:r>
-      </w:ins>
-      <w:ins w:id="7" w:author="Daniel Suh" w:date="2023-12-06T10:07:00Z">
-        <w:r>
-          <w:rPr>
-            <w:rFonts w:ascii="Times New Roman" w:hAnsi="Times New Roman" w:cs="Times New Roman"/>
-          </w:rPr>
-          <w:t xml:space="preserve">kely to be strongly influenced by both biotic and abiotic factors. </w:t>
-        </w:r>
-      </w:ins>
-      <w:r>
-        <w:rPr>
-          <w:rFonts w:ascii="Times New Roman" w:hAnsi="Times New Roman" w:cs="Times New Roman"/>
-        </w:rPr>
-        <w:t xml:space="preserve">Our study of ranavirus transmission in amphibian communities addresses this knowledge gap with explicit consideration of the effects of environmental conditions, host community abundance, and composition, generating conceptually novel results that bring new insights to the timing and location of disease outbreaks in nature. </w:t>
+        <w:t xml:space="preserve">We present theoretical and empirical evidence for mechanistic interactions between abiotic and biotic factors that </w:t>
+      </w:r>
+      <w:r>
+        <w:rPr>
+          <w:rFonts w:ascii="Times New Roman" w:hAnsi="Times New Roman" w:cs="Times New Roman"/>
+        </w:rPr>
+        <w:t>determine</w:t>
+      </w:r>
+      <w:r>
+        <w:rPr>
+          <w:rFonts w:ascii="Times New Roman" w:hAnsi="Times New Roman" w:cs="Times New Roman"/>
+        </w:rPr>
+        <w:t xml:space="preserve"> the transmission of generalist pathogens affecting animal communities. Within the field of disease ecology, diversity-disease relationships are </w:t>
+      </w:r>
+      <w:r>
+        <w:rPr>
+          <w:rFonts w:ascii="Times New Roman" w:hAnsi="Times New Roman" w:cs="Times New Roman"/>
+        </w:rPr>
+        <w:t>generally lacking</w:t>
+      </w:r>
+      <w:r>
+        <w:rPr>
+          <w:rFonts w:ascii="Times New Roman" w:hAnsi="Times New Roman" w:cs="Times New Roman"/>
+        </w:rPr>
+        <w:t xml:space="preserve"> in mechanistic understanding. </w:t>
+      </w:r>
+      <w:r>
+        <w:rPr>
+          <w:rFonts w:ascii="Times New Roman" w:hAnsi="Times New Roman" w:cs="Times New Roman"/>
+        </w:rPr>
+        <w:t>We</w:t>
+      </w:r>
+      <w:r>
+        <w:rPr>
+          <w:rFonts w:ascii="Times New Roman" w:hAnsi="Times New Roman" w:cs="Times New Roman"/>
+        </w:rPr>
+        <w:t xml:space="preserve"> focus on</w:t>
+      </w:r>
+      <w:r>
+        <w:rPr>
+          <w:rFonts w:ascii="Times New Roman" w:hAnsi="Times New Roman" w:cs="Times New Roman"/>
+        </w:rPr>
+        <w:t xml:space="preserve"> a</w:t>
+      </w:r>
+      <w:r>
+        <w:rPr>
+          <w:rFonts w:ascii="Times New Roman" w:hAnsi="Times New Roman" w:cs="Times New Roman"/>
+        </w:rPr>
+        <w:t xml:space="preserve"> host-pathogen system that u</w:t>
+      </w:r>
+      <w:r>
+        <w:rPr>
+          <w:rFonts w:ascii="Times New Roman" w:hAnsi="Times New Roman" w:cs="Times New Roman"/>
+        </w:rPr>
+        <w:t>ses</w:t>
+      </w:r>
+      <w:r>
+        <w:rPr>
+          <w:rFonts w:ascii="Times New Roman" w:hAnsi="Times New Roman" w:cs="Times New Roman"/>
+        </w:rPr>
+        <w:t xml:space="preserve"> multiple host species and ha</w:t>
+      </w:r>
+      <w:r>
+        <w:rPr>
+          <w:rFonts w:ascii="Times New Roman" w:hAnsi="Times New Roman" w:cs="Times New Roman"/>
+        </w:rPr>
+        <w:t>s</w:t>
+      </w:r>
+      <w:r>
+        <w:rPr>
+          <w:rFonts w:ascii="Times New Roman" w:hAnsi="Times New Roman" w:cs="Times New Roman"/>
+        </w:rPr>
+        <w:t xml:space="preserve"> the capacity for both direct and environmental transmission because </w:t>
+      </w:r>
+      <w:r>
+        <w:rPr>
+          <w:rFonts w:ascii="Times New Roman" w:hAnsi="Times New Roman" w:cs="Times New Roman"/>
+        </w:rPr>
+        <w:t>systems such as this one</w:t>
+      </w:r>
+      <w:r>
+        <w:rPr>
+          <w:rFonts w:ascii="Times New Roman" w:hAnsi="Times New Roman" w:cs="Times New Roman"/>
+        </w:rPr>
+        <w:t xml:space="preserve"> </w:t>
+      </w:r>
+      <w:bookmarkStart w:name="_Int_G76RakcH" w:id="1465486532"/>
+      <w:r>
+        <w:rPr>
+          <w:rFonts w:ascii="Times New Roman" w:hAnsi="Times New Roman" w:cs="Times New Roman"/>
+        </w:rPr>
+        <w:t>ar</w:t>
+      </w:r>
+      <w:r>
+        <w:rPr>
+          <w:rFonts w:ascii="Times New Roman" w:hAnsi="Times New Roman" w:cs="Times New Roman"/>
+        </w:rPr>
+        <w:t>e</w:t>
+      </w:r>
+      <w:bookmarkEnd w:id="1465486532"/>
+      <w:r>
+        <w:rPr>
+          <w:rFonts w:ascii="Times New Roman" w:hAnsi="Times New Roman" w:cs="Times New Roman"/>
+        </w:rPr>
+        <w:t xml:space="preserve"> </w:t>
+      </w:r>
+      <w:r>
+        <w:rPr>
+          <w:rFonts w:ascii="Times New Roman" w:hAnsi="Times New Roman" w:cs="Times New Roman"/>
+        </w:rPr>
+        <w:t xml:space="preserve">common in nature and </w:t>
+      </w:r>
+      <w:r>
+        <w:rPr>
+          <w:rFonts w:ascii="Times New Roman" w:hAnsi="Times New Roman" w:cs="Times New Roman"/>
+        </w:rPr>
+        <w:t>li</w:t>
+      </w:r>
+      <w:r>
+        <w:rPr>
+          <w:rFonts w:ascii="Times New Roman" w:hAnsi="Times New Roman" w:cs="Times New Roman"/>
+        </w:rPr>
+        <w:t xml:space="preserve">kely to be strongly influenced by both biotic and abiotic factors. </w:t>
+      </w:r>
+      <w:r>
+        <w:rPr>
+          <w:rFonts w:ascii="Times New Roman" w:hAnsi="Times New Roman" w:cs="Times New Roman"/>
+        </w:rPr>
+        <w:t>Our study of</w:t>
+      </w:r>
+      <w:r>
+        <w:rPr>
+          <w:rFonts w:ascii="Times New Roman" w:hAnsi="Times New Roman" w:cs="Times New Roman"/>
+        </w:rPr>
+        <w:t xml:space="preserve"> </w:t>
+      </w:r>
+      <w:r>
+        <w:rPr>
+          <w:rFonts w:ascii="Times New Roman" w:hAnsi="Times New Roman" w:cs="Times New Roman"/>
+        </w:rPr>
+        <w:t>ranaviru</w:t>
+      </w:r>
+      <w:r>
+        <w:rPr>
+          <w:rFonts w:ascii="Times New Roman" w:hAnsi="Times New Roman" w:cs="Times New Roman"/>
+        </w:rPr>
+        <w:t>s</w:t>
+      </w:r>
+      <w:r>
+        <w:rPr>
+          <w:rFonts w:ascii="Times New Roman" w:hAnsi="Times New Roman" w:cs="Times New Roman"/>
+        </w:rPr>
+        <w:t xml:space="preserve"> transmission in amphibian communities addresses this knowledge gap with explicit consideration of the effects of environmental conditions, host community abundance, and composition, generating conceptually novel results that bring new insights to the timing and location of disease outbreaks in nature. </w:t>
       </w:r>
     </w:p>
     <w:p>
@@ -297,21 +377,21 @@
           <w:tab w:val="left" w:pos="5529"/>
         </w:tabs>
         <w:rPr>
-          <w:rFonts w:ascii="Times New Roman" w:eastAsia="Times New Roman" w:hAnsi="Times New Roman" w:cs="Times New Roman"/>
+          <w:rFonts w:ascii="Times New Roman" w:hAnsi="Times New Roman" w:eastAsia="Times New Roman" w:cs="Times New Roman"/>
           <w:color w:val="000000" w:themeColor="text1"/>
         </w:rPr>
       </w:pPr>
       <w:commentRangeStart w:id="8"/>
       <w:r>
         <w:rPr>
-          <w:rFonts w:ascii="Times New Roman" w:eastAsia="Times New Roman" w:hAnsi="Times New Roman" w:cs="Times New Roman"/>
+          <w:rFonts w:ascii="Times New Roman" w:hAnsi="Times New Roman" w:eastAsia="Times New Roman" w:cs="Times New Roman"/>
           <w:color w:val="000000" w:themeColor="text1"/>
         </w:rPr>
         <w:t xml:space="preserve">The research was conducted, in part, at the University of Georgia Savannah River Ecology Laboratory (SREL) in Aiken, SC. The SREL is operated under a cooperative Agreement with the United States Department of Energy (DOE). Under the terms of this agreement with DOE, we </w:t>
       </w:r>
       <w:r>
         <w:rPr>
-          <w:rFonts w:ascii="Times New Roman" w:eastAsia="Times New Roman" w:hAnsi="Times New Roman" w:cs="Times New Roman"/>
+          <w:rFonts w:ascii="Times New Roman" w:hAnsi="Times New Roman" w:eastAsia="Times New Roman" w:cs="Times New Roman"/>
           <w:color w:val="000000" w:themeColor="text1"/>
         </w:rPr>
         <w:lastRenderedPageBreak/>
@@ -320,7 +400,7 @@
       <w:proofErr w:type="gramStart"/>
       <w:r>
         <w:rPr>
-          <w:rFonts w:ascii="Times New Roman" w:eastAsia="Times New Roman" w:hAnsi="Times New Roman" w:cs="Times New Roman"/>
+          <w:rFonts w:ascii="Times New Roman" w:hAnsi="Times New Roman" w:eastAsia="Times New Roman" w:cs="Times New Roman"/>
           <w:color w:val="000000" w:themeColor="text1"/>
         </w:rPr>
         <w:t>whether or not</w:t>
@@ -328,7 +408,7 @@
       <w:proofErr w:type="gramEnd"/>
       <w:r>
         <w:rPr>
-          <w:rFonts w:ascii="Times New Roman" w:eastAsia="Times New Roman" w:hAnsi="Times New Roman" w:cs="Times New Roman"/>
+          <w:rFonts w:ascii="Times New Roman" w:hAnsi="Times New Roman" w:eastAsia="Times New Roman" w:cs="Times New Roman"/>
           <w:color w:val="000000" w:themeColor="text1"/>
         </w:rPr>
         <w:t xml:space="preserve"> to include the language and honor our request.</w:t>
@@ -347,7 +427,7 @@
       <w:footerReference w:type="default" r:id="rId12"/>
       <w:headerReference w:type="first" r:id="rId13"/>
       <w:footerReference w:type="first" r:id="rId14"/>
-      <w:pgSz w:w="12240" w:h="15840"/>
+      <w:pgSz w:w="12240" w:h="15840" w:orient="portrait"/>
       <w:pgMar w:top="1440" w:right="1440" w:bottom="1440" w:left="1440" w:header="1080" w:footer="720" w:gutter="0"/>
       <w:cols w:space="720"/>
       <w:titlePg/>
@@ -359,7 +439,7 @@
 
 <file path=word/comments.xml><?xml version="1.0" encoding="utf-8"?>
 <w:comments xmlns:wpc="http://schemas.microsoft.com/office/word/2010/wordprocessingCanvas" xmlns:cx="http://schemas.microsoft.com/office/drawing/2014/chartex" xmlns:cx1="http://schemas.microsoft.com/office/drawing/2015/9/8/chartex" xmlns:cx2="http://schemas.microsoft.com/office/drawing/2015/10/21/chartex" xmlns:cx3="http://schemas.microsoft.com/office/drawing/2016/5/9/chartex" xmlns:cx4="http://schemas.microsoft.com/office/drawing/2016/5/10/chartex" xmlns:cx5="http://schemas.microsoft.com/office/drawing/2016/5/11/chartex" xmlns:cx6="http://schemas.microsoft.com/office/drawing/2016/5/12/chartex" xmlns:cx7="http://schemas.microsoft.com/office/drawing/2016/5/13/chartex" xmlns:cx8="http://schemas.microsoft.com/office/drawing/2016/5/14/chartex" xmlns:mc="http://schemas.openxmlformats.org/markup-compatibility/2006" xmlns:aink="http://schemas.microsoft.com/office/drawing/2016/ink" xmlns:am3d="http://schemas.microsoft.com/office/drawing/2017/model3d" xmlns:o="urn:schemas-microsoft-com:office:office" xmlns:oel="http://schemas.microsoft.com/office/2019/extlst" xmlns:r="http://schemas.openxmlformats.org/officeDocument/2006/relationships" xmlns:m="http://schemas.openxmlformats.org/officeDocument/2006/math" xmlns:v="urn:schemas-microsoft-com:vml" xmlns:wp14="http://schemas.microsoft.com/office/word/2010/wordprocessingDrawing" xmlns:wp="http://schemas.openxmlformats.org/drawingml/2006/wordprocessingDrawing" xmlns:w10="urn:schemas-microsoft-com:office:word" xmlns:w="http://schemas.openxmlformats.org/wordprocessingml/2006/main" xmlns:w14="http://schemas.microsoft.com/office/word/2010/wordml" xmlns:w15="http://schemas.microsoft.com/office/word/2012/wordml" xmlns:w16cex="http://schemas.microsoft.com/office/word/2018/wordml/cex" xmlns:w16cid="http://schemas.microsoft.com/office/word/2016/wordml/cid" xmlns:w16="http://schemas.microsoft.com/office/word/2018/wordml" xmlns:w16sdtdh="http://schemas.microsoft.com/office/word/2020/wordml/sdtdatahash" xmlns:w16se="http://schemas.microsoft.com/office/word/2015/wordml/symex" xmlns:wpg="http://schemas.microsoft.com/office/word/2010/wordprocessingGroup" xmlns:wpi="http://schemas.microsoft.com/office/word/2010/wordprocessingInk" xmlns:wne="http://schemas.microsoft.com/office/word/2006/wordml" xmlns:wps="http://schemas.microsoft.com/office/word/2010/wordprocessingShape" mc:Ignorable="w14 w15 w16se w16cid w16 w16cex w16sdtdh wp14">
-  <w:comment w:id="8" w:author="Stacey L Lance" w:date="2023-11-02T12:10:00Z" w:initials="SL">
+  <w:comment w:initials="SL" w:author="Stacey L Lance" w:date="2023-11-02T12:10:00Z" w:id="8">
     <w:p>
       <w:pPr>
         <w:pStyle w:val="CommentText"/>
@@ -657,7 +737,7 @@
 </file>
 
 <file path=word/header2.xml><?xml version="1.0" encoding="utf-8"?>
-<w:hdr xmlns:wpc="http://schemas.microsoft.com/office/word/2010/wordprocessingCanvas" xmlns:cx="http://schemas.microsoft.com/office/drawing/2014/chartex" xmlns:cx1="http://schemas.microsoft.com/office/drawing/2015/9/8/chartex" xmlns:cx2="http://schemas.microsoft.com/office/drawing/2015/10/21/chartex" xmlns:cx3="http://schemas.microsoft.com/office/drawing/2016/5/9/chartex" xmlns:cx4="http://schemas.microsoft.com/office/drawing/2016/5/10/chartex" xmlns:cx5="http://schemas.microsoft.com/office/drawing/2016/5/11/chartex" xmlns:cx6="http://schemas.microsoft.com/office/drawing/2016/5/12/chartex" xmlns:cx7="http://schemas.microsoft.com/office/drawing/2016/5/13/chartex" xmlns:cx8="http://schemas.microsoft.com/office/drawing/2016/5/14/chartex" xmlns:mc="http://schemas.openxmlformats.org/markup-compatibility/2006" xmlns:aink="http://schemas.microsoft.com/office/drawing/2016/ink" xmlns:am3d="http://schemas.microsoft.com/office/drawing/2017/model3d" xmlns:o="urn:schemas-microsoft-com:office:office" xmlns:oel="http://schemas.microsoft.com/office/2019/extlst" xmlns:r="http://schemas.openxmlformats.org/officeDocument/2006/relationships" xmlns:m="http://schemas.openxmlformats.org/officeDocument/2006/math" xmlns:v="urn:schemas-microsoft-com:vml" xmlns:wp14="http://schemas.microsoft.com/office/word/2010/wordprocessingDrawing" xmlns:wp="http://schemas.openxmlformats.org/drawingml/2006/wordprocessingDrawing" xmlns:w10="urn:schemas-microsoft-com:office:word" xmlns:w="http://schemas.openxmlformats.org/wordprocessingml/2006/main" xmlns:w14="http://schemas.microsoft.com/office/word/2010/wordml" xmlns:w15="http://schemas.microsoft.com/office/word/2012/wordml" xmlns:w16cex="http://schemas.microsoft.com/office/word/2018/wordml/cex" xmlns:w16cid="http://schemas.microsoft.com/office/word/2016/wordml/cid" xmlns:w16="http://schemas.microsoft.com/office/word/2018/wordml" xmlns:w16sdtdh="http://schemas.microsoft.com/office/word/2020/wordml/sdtdatahash" xmlns:w16se="http://schemas.microsoft.com/office/word/2015/wordml/symex" xmlns:wpg="http://schemas.microsoft.com/office/word/2010/wordprocessingGroup" xmlns:wpi="http://schemas.microsoft.com/office/word/2010/wordprocessingInk" xmlns:wne="http://schemas.microsoft.com/office/word/2006/wordml" xmlns:wps="http://schemas.microsoft.com/office/word/2010/wordprocessingShape" mc:Ignorable="w14 w15 w16se w16cid w16 w16cex w16sdtdh wp14">
+<w:hdr xmlns:wpc="http://schemas.microsoft.com/office/word/2010/wordprocessingCanvas" xmlns:cx="http://schemas.microsoft.com/office/drawing/2014/chartex" xmlns:cx1="http://schemas.microsoft.com/office/drawing/2015/9/8/chartex" xmlns:cx2="http://schemas.microsoft.com/office/drawing/2015/10/21/chartex" xmlns:cx3="http://schemas.microsoft.com/office/drawing/2016/5/9/chartex" xmlns:cx4="http://schemas.microsoft.com/office/drawing/2016/5/10/chartex" xmlns:cx5="http://schemas.microsoft.com/office/drawing/2016/5/11/chartex" xmlns:cx6="http://schemas.microsoft.com/office/drawing/2016/5/12/chartex" xmlns:cx7="http://schemas.microsoft.com/office/drawing/2016/5/13/chartex" xmlns:cx8="http://schemas.microsoft.com/office/drawing/2016/5/14/chartex" xmlns:mc="http://schemas.openxmlformats.org/markup-compatibility/2006" xmlns:aink="http://schemas.microsoft.com/office/drawing/2016/ink" xmlns:am3d="http://schemas.microsoft.com/office/drawing/2017/model3d" xmlns:o="urn:schemas-microsoft-com:office:office" xmlns:oel="http://schemas.microsoft.com/office/2019/extlst" xmlns:r="http://schemas.openxmlformats.org/officeDocument/2006/relationships" xmlns:m="http://schemas.openxmlformats.org/officeDocument/2006/math" xmlns:v="urn:schemas-microsoft-com:vml" xmlns:wp14="http://schemas.microsoft.com/office/word/2010/wordprocessingDrawing" xmlns:wp="http://schemas.openxmlformats.org/drawingml/2006/wordprocessingDrawing" xmlns:w10="urn:schemas-microsoft-com:office:word" xmlns:w="http://schemas.openxmlformats.org/wordprocessingml/2006/main" xmlns:w14="http://schemas.microsoft.com/office/word/2010/wordml" xmlns:w15="http://schemas.microsoft.com/office/word/2012/wordml" xmlns:w16cex="http://schemas.microsoft.com/office/word/2018/wordml/cex" xmlns:w16cid="http://schemas.microsoft.com/office/word/2016/wordml/cid" xmlns:w16="http://schemas.microsoft.com/office/word/2018/wordml" xmlns:w16sdtdh="http://schemas.microsoft.com/office/word/2020/wordml/sdtdatahash" xmlns:w16se="http://schemas.microsoft.com/office/word/2015/wordml/symex" xmlns:wpg="http://schemas.microsoft.com/office/word/2010/wordprocessingGroup" xmlns:wpi="http://schemas.microsoft.com/office/word/2010/wordprocessingInk" xmlns:wne="http://schemas.microsoft.com/office/word/2006/wordml" xmlns:wps="http://schemas.microsoft.com/office/word/2010/wordprocessingShape" xmlns:a="http://schemas.openxmlformats.org/drawingml/2006/main" xmlns:pic="http://schemas.openxmlformats.org/drawingml/2006/picture" xmlns:a14="http://schemas.microsoft.com/office/drawing/2010/main" mc:Ignorable="w14 w15 w16se w16cid w16 w16cex w16sdtdh wp14">
   <w:p>
     <w:pPr>
       <w:pStyle w:val="Header"/>
@@ -744,11 +824,22 @@
 </w:hdr>
 </file>
 
+<file path=word/intelligence2.xml><?xml version="1.0" encoding="utf-8"?>
+<int2:intelligence xmlns:int2="http://schemas.microsoft.com/office/intelligence/2020/intelligence">
+  <int2:observations>
+    <int2:textHash int2:hashCode="KsIt3AGzQJlemj" int2:id="OhRxZD5E">
+      <int2:state int2:type="AugLoop_Text_Critique" int2:value="Rejected"/>
+    </int2:textHash>
+    <int2:bookmark int2:bookmarkName="_Int_G76RakcH" int2:invalidationBookmarkName="" int2:hashCode="X55YArurxx+Sdf" int2:id="WPtVkpcO">
+      <int2:state int2:type="AugLoop_Text_Critique" int2:value="Rejected"/>
+    </int2:bookmark>
+  </int2:observations>
+  <int2:intelligenceSettings/>
+</int2:intelligence>
+</file>
+
 <file path=word/people.xml><?xml version="1.0" encoding="utf-8"?>
-<w15:people xmlns:wpc="http://schemas.microsoft.com/office/word/2010/wordprocessingCanvas" xmlns:cx="http://schemas.microsoft.com/office/drawing/2014/chartex" xmlns:cx1="http://schemas.microsoft.com/office/drawing/2015/9/8/chartex" xmlns:cx2="http://schemas.microsoft.com/office/drawing/2015/10/21/chartex" xmlns:cx3="http://schemas.microsoft.com/office/drawing/2016/5/9/chartex" xmlns:cx4="http://schemas.microsoft.com/office/drawing/2016/5/10/chartex" xmlns:cx5="http://schemas.microsoft.com/office/drawing/2016/5/11/chartex" xmlns:cx6="http://schemas.microsoft.com/office/drawing/2016/5/12/chartex" xmlns:cx7="http://schemas.microsoft.com/office/drawing/2016/5/13/chartex" xmlns:cx8="http://schemas.microsoft.com/office/drawing/2016/5/14/chartex" xmlns:mc="http://schemas.openxmlformats.org/markup-compatibility/2006" xmlns:aink="http://schemas.microsoft.com/office/drawing/2016/ink" xmlns:am3d="http://schemas.microsoft.com/office/drawing/2017/model3d" xmlns:o="urn:schemas-microsoft-com:office:office" xmlns:oel="http://schemas.microsoft.com/office/2019/extlst" xmlns:r="http://schemas.openxmlformats.org/officeDocument/2006/relationships" xmlns:m="http://schemas.openxmlformats.org/officeDocument/2006/math" xmlns:v="urn:schemas-microsoft-com:vml" xmlns:wp14="http://schemas.microsoft.com/office/word/2010/wordprocessingDrawing" xmlns:wp="http://schemas.openxmlformats.org/drawingml/2006/wordprocessingDrawing" xmlns:w10="urn:schemas-microsoft-com:office:word" xmlns:w="http://schemas.openxmlformats.org/wordprocessingml/2006/main" xmlns:w14="http://schemas.microsoft.com/office/word/2010/wordml" xmlns:w15="http://schemas.microsoft.com/office/word/2012/wordml" xmlns:w16cex="http://schemas.microsoft.com/office/word/2018/wordml/cex" xmlns:w16cid="http://schemas.microsoft.com/office/word/2016/wordml/cid" xmlns:w16="http://schemas.microsoft.com/office/word/2018/wordml" xmlns:w16sdtdh="http://schemas.microsoft.com/office/word/2020/wordml/sdtdatahash" xmlns:w16se="http://schemas.microsoft.com/office/word/2015/wordml/symex" xmlns:wpg="http://schemas.microsoft.com/office/word/2010/wordprocessingGroup" xmlns:wpi="http://schemas.microsoft.com/office/word/2010/wordprocessingInk" xmlns:wne="http://schemas.microsoft.com/office/word/2006/wordml" xmlns:wps="http://schemas.microsoft.com/office/word/2010/wordprocessingShape" mc:Ignorable="w14 w15 w16se w16cid w16 w16cex w16sdtdh wp14">
-  <w15:person w15:author="Daniel Suh">
-    <w15:presenceInfo w15:providerId="AD" w15:userId="S::ds91149@uga.edu::89c66609-f255-4f89-842a-9968ce1d5017"/>
-  </w15:person>
+<w15:people xmlns:mc="http://schemas.openxmlformats.org/markup-compatibility/2006" xmlns:w15="http://schemas.microsoft.com/office/word/2012/wordml" mc:Ignorable="w15">
   <w15:person w15:author="Stacey L Lance">
     <w15:presenceInfo w15:providerId="AD" w15:userId="S::sllance@uga.edu::9e973118-b345-4295-a640-5cf6d2b9849c"/>
   </w15:person>
@@ -760,7 +851,7 @@
   <w:docDefaults>
     <w:rPrDefault>
       <w:rPr>
-        <w:rFonts w:asciiTheme="minorHAnsi" w:eastAsiaTheme="minorHAnsi" w:hAnsiTheme="minorHAnsi" w:cstheme="minorBidi"/>
+        <w:rFonts w:asciiTheme="minorHAnsi" w:hAnsiTheme="minorHAnsi" w:eastAsiaTheme="minorHAnsi" w:cstheme="minorBidi"/>
         <w:sz w:val="24"/>
         <w:szCs w:val="24"/>
         <w:lang w:val="en-US" w:eastAsia="en-US" w:bidi="ar-SA"/>
@@ -771,14 +862,14 @@
   <w:latentStyles w:defLockedState="0" w:defUIPriority="99" w:defSemiHidden="0" w:defUnhideWhenUsed="0" w:defQFormat="0" w:count="376">
     <w:lsdException w:name="Normal" w:uiPriority="0" w:qFormat="1"/>
     <w:lsdException w:name="heading 1" w:uiPriority="9" w:qFormat="1"/>
-    <w:lsdException w:name="heading 2" w:semiHidden="1" w:uiPriority="9" w:unhideWhenUsed="1" w:qFormat="1"/>
-    <w:lsdException w:name="heading 3" w:semiHidden="1" w:uiPriority="9" w:unhideWhenUsed="1" w:qFormat="1"/>
-    <w:lsdException w:name="heading 4" w:semiHidden="1" w:uiPriority="9" w:unhideWhenUsed="1" w:qFormat="1"/>
-    <w:lsdException w:name="heading 5" w:semiHidden="1" w:uiPriority="9" w:unhideWhenUsed="1" w:qFormat="1"/>
-    <w:lsdException w:name="heading 6" w:semiHidden="1" w:uiPriority="9" w:unhideWhenUsed="1" w:qFormat="1"/>
-    <w:lsdException w:name="heading 7" w:semiHidden="1" w:uiPriority="9" w:unhideWhenUsed="1" w:qFormat="1"/>
-    <w:lsdException w:name="heading 8" w:semiHidden="1" w:uiPriority="9" w:unhideWhenUsed="1" w:qFormat="1"/>
-    <w:lsdException w:name="heading 9" w:semiHidden="1" w:uiPriority="9" w:unhideWhenUsed="1" w:qFormat="1"/>
+    <w:lsdException w:name="heading 2" w:uiPriority="9" w:semiHidden="1" w:unhideWhenUsed="1" w:qFormat="1"/>
+    <w:lsdException w:name="heading 3" w:uiPriority="9" w:semiHidden="1" w:unhideWhenUsed="1" w:qFormat="1"/>
+    <w:lsdException w:name="heading 4" w:uiPriority="9" w:semiHidden="1" w:unhideWhenUsed="1" w:qFormat="1"/>
+    <w:lsdException w:name="heading 5" w:uiPriority="9" w:semiHidden="1" w:unhideWhenUsed="1" w:qFormat="1"/>
+    <w:lsdException w:name="heading 6" w:uiPriority="9" w:semiHidden="1" w:unhideWhenUsed="1" w:qFormat="1"/>
+    <w:lsdException w:name="heading 7" w:uiPriority="9" w:semiHidden="1" w:unhideWhenUsed="1" w:qFormat="1"/>
+    <w:lsdException w:name="heading 8" w:uiPriority="9" w:semiHidden="1" w:unhideWhenUsed="1" w:qFormat="1"/>
+    <w:lsdException w:name="heading 9" w:uiPriority="9" w:semiHidden="1" w:unhideWhenUsed="1" w:qFormat="1"/>
     <w:lsdException w:name="index 1" w:semiHidden="1" w:unhideWhenUsed="1"/>
     <w:lsdException w:name="index 2" w:semiHidden="1" w:unhideWhenUsed="1"/>
     <w:lsdException w:name="index 3" w:semiHidden="1" w:unhideWhenUsed="1"/>
@@ -788,22 +879,22 @@
     <w:lsdException w:name="index 7" w:semiHidden="1" w:unhideWhenUsed="1"/>
     <w:lsdException w:name="index 8" w:semiHidden="1" w:unhideWhenUsed="1"/>
     <w:lsdException w:name="index 9" w:semiHidden="1" w:unhideWhenUsed="1"/>
-    <w:lsdException w:name="toc 1" w:semiHidden="1" w:uiPriority="39" w:unhideWhenUsed="1"/>
-    <w:lsdException w:name="toc 2" w:semiHidden="1" w:uiPriority="39" w:unhideWhenUsed="1"/>
-    <w:lsdException w:name="toc 3" w:semiHidden="1" w:uiPriority="39" w:unhideWhenUsed="1"/>
-    <w:lsdException w:name="toc 4" w:semiHidden="1" w:uiPriority="39" w:unhideWhenUsed="1"/>
-    <w:lsdException w:name="toc 5" w:semiHidden="1" w:uiPriority="39" w:unhideWhenUsed="1"/>
-    <w:lsdException w:name="toc 6" w:semiHidden="1" w:uiPriority="39" w:unhideWhenUsed="1"/>
-    <w:lsdException w:name="toc 7" w:semiHidden="1" w:uiPriority="39" w:unhideWhenUsed="1"/>
-    <w:lsdException w:name="toc 8" w:semiHidden="1" w:uiPriority="39" w:unhideWhenUsed="1"/>
-    <w:lsdException w:name="toc 9" w:semiHidden="1" w:uiPriority="39" w:unhideWhenUsed="1"/>
+    <w:lsdException w:name="toc 1" w:uiPriority="39" w:semiHidden="1" w:unhideWhenUsed="1"/>
+    <w:lsdException w:name="toc 2" w:uiPriority="39" w:semiHidden="1" w:unhideWhenUsed="1"/>
+    <w:lsdException w:name="toc 3" w:uiPriority="39" w:semiHidden="1" w:unhideWhenUsed="1"/>
+    <w:lsdException w:name="toc 4" w:uiPriority="39" w:semiHidden="1" w:unhideWhenUsed="1"/>
+    <w:lsdException w:name="toc 5" w:uiPriority="39" w:semiHidden="1" w:unhideWhenUsed="1"/>
+    <w:lsdException w:name="toc 6" w:uiPriority="39" w:semiHidden="1" w:unhideWhenUsed="1"/>
+    <w:lsdException w:name="toc 7" w:uiPriority="39" w:semiHidden="1" w:unhideWhenUsed="1"/>
+    <w:lsdException w:name="toc 8" w:uiPriority="39" w:semiHidden="1" w:unhideWhenUsed="1"/>
+    <w:lsdException w:name="toc 9" w:uiPriority="39" w:semiHidden="1" w:unhideWhenUsed="1"/>
     <w:lsdException w:name="Normal Indent" w:semiHidden="1" w:unhideWhenUsed="1"/>
     <w:lsdException w:name="footnote text" w:semiHidden="1" w:unhideWhenUsed="1"/>
     <w:lsdException w:name="annotation text" w:semiHidden="1" w:unhideWhenUsed="1"/>
     <w:lsdException w:name="header" w:semiHidden="1" w:unhideWhenUsed="1"/>
     <w:lsdException w:name="footer" w:semiHidden="1" w:unhideWhenUsed="1"/>
     <w:lsdException w:name="index heading" w:semiHidden="1" w:unhideWhenUsed="1"/>
-    <w:lsdException w:name="caption" w:semiHidden="1" w:uiPriority="35" w:unhideWhenUsed="1" w:qFormat="1"/>
+    <w:lsdException w:name="caption" w:uiPriority="35" w:semiHidden="1" w:unhideWhenUsed="1" w:qFormat="1"/>
     <w:lsdException w:name="table of figures" w:semiHidden="1" w:unhideWhenUsed="1"/>
     <w:lsdException w:name="envelope address" w:semiHidden="1" w:unhideWhenUsed="1"/>
     <w:lsdException w:name="envelope return" w:semiHidden="1" w:unhideWhenUsed="1"/>
@@ -834,7 +925,7 @@
     <w:lsdException w:name="Title" w:uiPriority="10" w:qFormat="1"/>
     <w:lsdException w:name="Closing" w:semiHidden="1" w:unhideWhenUsed="1"/>
     <w:lsdException w:name="Signature" w:semiHidden="1" w:unhideWhenUsed="1"/>
-    <w:lsdException w:name="Default Paragraph Font" w:semiHidden="1" w:uiPriority="1" w:unhideWhenUsed="1"/>
+    <w:lsdException w:name="Default Paragraph Font" w:uiPriority="1" w:semiHidden="1" w:unhideWhenUsed="1"/>
     <w:lsdException w:name="Body Text" w:semiHidden="1" w:unhideWhenUsed="1"/>
     <w:lsdException w:name="Body Text Indent" w:semiHidden="1" w:unhideWhenUsed="1"/>
     <w:lsdException w:name="List Continue" w:semiHidden="1" w:unhideWhenUsed="1"/>
@@ -1034,8 +1125,8 @@
     <w:lsdException w:name="Subtle Reference" w:uiPriority="31" w:qFormat="1"/>
     <w:lsdException w:name="Intense Reference" w:uiPriority="32" w:qFormat="1"/>
     <w:lsdException w:name="Book Title" w:uiPriority="33" w:qFormat="1"/>
-    <w:lsdException w:name="Bibliography" w:semiHidden="1" w:uiPriority="37" w:unhideWhenUsed="1"/>
-    <w:lsdException w:name="TOC Heading" w:semiHidden="1" w:uiPriority="39" w:unhideWhenUsed="1" w:qFormat="1"/>
+    <w:lsdException w:name="Bibliography" w:uiPriority="37" w:semiHidden="1" w:unhideWhenUsed="1"/>
+    <w:lsdException w:name="TOC Heading" w:uiPriority="39" w:semiHidden="1" w:unhideWhenUsed="1" w:qFormat="1"/>
     <w:lsdException w:name="Plain Table 1" w:uiPriority="41"/>
     <w:lsdException w:name="Plain Table 2" w:uiPriority="42"/>
     <w:lsdException w:name="Plain Table 3" w:uiPriority="43"/>
@@ -1146,18 +1237,18 @@
     <w:lsdException w:name="Unresolved Mention" w:semiHidden="1" w:unhideWhenUsed="1"/>
     <w:lsdException w:name="Smart Link" w:semiHidden="1" w:unhideWhenUsed="1"/>
   </w:latentStyles>
-  <w:style w:type="paragraph" w:default="1" w:styleId="Normal">
+  <w:style w:type="paragraph" w:styleId="Normal" w:default="1">
     <w:name w:val="Normal"/>
     <w:qFormat/>
     <w:rsid w:val="00FE0D94"/>
   </w:style>
-  <w:style w:type="character" w:default="1" w:styleId="DefaultParagraphFont">
+  <w:style w:type="character" w:styleId="DefaultParagraphFont" w:default="1">
     <w:name w:val="Default Paragraph Font"/>
     <w:uiPriority w:val="1"/>
     <w:semiHidden/>
     <w:unhideWhenUsed/>
   </w:style>
-  <w:style w:type="table" w:default="1" w:styleId="TableNormal">
+  <w:style w:type="table" w:styleId="TableNormal" w:default="1">
     <w:name w:val="Normal Table"/>
     <w:uiPriority w:val="99"/>
     <w:semiHidden/>
@@ -1172,7 +1263,7 @@
       </w:tblCellMar>
     </w:tblPr>
   </w:style>
-  <w:style w:type="numbering" w:default="1" w:styleId="NoList">
+  <w:style w:type="numbering" w:styleId="NoList" w:default="1">
     <w:name w:val="No List"/>
     <w:uiPriority w:val="99"/>
     <w:semiHidden/>
@@ -1192,7 +1283,7 @@
       </w:tabs>
     </w:pPr>
   </w:style>
-  <w:style w:type="character" w:customStyle="1" w:styleId="HeaderChar">
+  <w:style w:type="character" w:styleId="HeaderChar" w:customStyle="1">
     <w:name w:val="Header Char"/>
     <w:basedOn w:val="DefaultParagraphFont"/>
     <w:link w:val="Header"/>
@@ -1213,14 +1304,14 @@
       </w:tabs>
     </w:pPr>
   </w:style>
-  <w:style w:type="character" w:customStyle="1" w:styleId="FooterChar">
+  <w:style w:type="character" w:styleId="FooterChar" w:customStyle="1">
     <w:name w:val="Footer Char"/>
     <w:basedOn w:val="DefaultParagraphFont"/>
     <w:link w:val="Footer"/>
     <w:uiPriority w:val="99"/>
     <w:rsid w:val="00FE0D94"/>
   </w:style>
-  <w:style w:type="paragraph" w:customStyle="1" w:styleId="BasicParagraph">
+  <w:style w:type="paragraph" w:styleId="BasicParagraph" w:customStyle="1">
     <w:name w:val="[Basic Paragraph]"/>
     <w:basedOn w:val="Normal"/>
     <w:uiPriority w:val="99"/>
@@ -1259,7 +1350,7 @@
     <w:unhideWhenUsed/>
     <w:rsid w:val="009F7FBE"/>
     <w:rPr>
-      <w:rFonts w:ascii="Times New Roman" w:eastAsiaTheme="minorEastAsia" w:hAnsi="Times New Roman" w:cs="Times New Roman"/>
+      <w:rFonts w:ascii="Times New Roman" w:hAnsi="Times New Roman" w:cs="Times New Roman" w:eastAsiaTheme="minorEastAsia"/>
       <w:kern w:val="2"/>
       <w:sz w:val="20"/>
       <w:szCs w:val="20"/>
@@ -1267,7 +1358,7 @@
       <w14:ligatures w14:val="standardContextual"/>
     </w:rPr>
   </w:style>
-  <w:style w:type="character" w:customStyle="1" w:styleId="CommentTextChar">
+  <w:style w:type="character" w:styleId="CommentTextChar" w:customStyle="1">
     <w:name w:val="Comment Text Char"/>
     <w:basedOn w:val="DefaultParagraphFont"/>
     <w:link w:val="CommentText"/>
@@ -1275,7 +1366,7 @@
     <w:semiHidden/>
     <w:rsid w:val="009F7FBE"/>
     <w:rPr>
-      <w:rFonts w:ascii="Times New Roman" w:eastAsiaTheme="minorEastAsia" w:hAnsi="Times New Roman" w:cs="Times New Roman"/>
+      <w:rFonts w:ascii="Times New Roman" w:hAnsi="Times New Roman" w:cs="Times New Roman" w:eastAsiaTheme="minorEastAsia"/>
       <w:kern w:val="2"/>
       <w:sz w:val="20"/>
       <w:szCs w:val="20"/>
@@ -1293,7 +1384,7 @@
     <w:unhideWhenUsed/>
     <w:rsid w:val="009F7FBE"/>
   </w:style>
-  <w:style w:type="character" w:customStyle="1" w:styleId="DateChar">
+  <w:style w:type="character" w:styleId="DateChar" w:customStyle="1">
     <w:name w:val="Date Char"/>
     <w:basedOn w:val="DefaultParagraphFont"/>
     <w:link w:val="Date"/>

</xml_diff>